<commit_message>
Coding end day, all finished, just number up till 5. speed now same as video guy and all working good.
</commit_message>
<xml_diff>
--- a/Game_Explanation.docx
+++ b/Game_Explanation.docx
@@ -3,8 +3,45 @@
 <w:document xmlns:wpc="http://schemas.microsoft.com/office/word/2010/wordprocessingCanvas" xmlns:cx="http://schemas.microsoft.com/office/drawing/2014/chartex" xmlns:cx1="http://schemas.microsoft.com/office/drawing/2015/9/8/chartex" xmlns:cx2="http://schemas.microsoft.com/office/drawing/2015/10/21/chartex" xmlns:cx3="http://schemas.microsoft.com/office/drawing/2016/5/9/chartex" xmlns:cx4="http://schemas.microsoft.com/office/drawing/2016/5/10/chartex" xmlns:cx5="http://schemas.microsoft.com/office/drawing/2016/5/11/chartex" xmlns:cx6="http://schemas.microsoft.com/office/drawing/2016/5/12/chartex" xmlns:cx7="http://schemas.microsoft.com/office/drawing/2016/5/13/chartex" xmlns:cx8="http://schemas.microsoft.com/office/drawing/2016/5/14/chartex" xmlns:mc="http://schemas.openxmlformats.org/markup-compatibility/2006" xmlns:aink="http://schemas.microsoft.com/office/drawing/2016/ink" xmlns:am3d="http://schemas.microsoft.com/office/drawing/2017/model3d" xmlns:o="urn:schemas-microsoft-com:office:office" xmlns:oel="http://schemas.microsoft.com/office/2019/extlst" xmlns:r="http://schemas.openxmlformats.org/officeDocument/2006/relationships" xmlns:m="http://schemas.openxmlformats.org/officeDocument/2006/math" xmlns:v="urn:schemas-microsoft-com:vml" xmlns:wp14="http://schemas.microsoft.com/office/word/2010/wordprocessingDrawing" xmlns:wp="http://schemas.openxmlformats.org/drawingml/2006/wordprocessingDrawing" xmlns:w10="urn:schemas-microsoft-com:office:word" xmlns:w="http://schemas.openxmlformats.org/wordprocessingml/2006/main" xmlns:w14="http://schemas.microsoft.com/office/word/2010/wordml" xmlns:w15="http://schemas.microsoft.com/office/word/2012/wordml" xmlns:w16cex="http://schemas.microsoft.com/office/word/2018/wordml/cex" xmlns:w16cid="http://schemas.microsoft.com/office/word/2016/wordml/cid" xmlns:w16="http://schemas.microsoft.com/office/word/2018/wordml" xmlns:w16du="http://schemas.microsoft.com/office/word/2023/wordml/word16du" xmlns:w16sdtdh="http://schemas.microsoft.com/office/word/2020/wordml/sdtdatahash" xmlns:w16se="http://schemas.microsoft.com/office/word/2015/wordml/symex" xmlns:wpg="http://schemas.microsoft.com/office/word/2010/wordprocessingGroup" xmlns:wpi="http://schemas.microsoft.com/office/word/2010/wordprocessingInk" xmlns:wne="http://schemas.microsoft.com/office/word/2006/wordml" xmlns:wps="http://schemas.microsoft.com/office/word/2010/wordprocessingShape" mc:Ignorable="w14 w15 w16se w16cid w16 w16cex w16sdtdh w16du wp14">
   <w:body>
     <w:p>
-      <w:r>
-        <w:t>Game loop :</w:t>
+      <w:pPr>
+        <w:rPr>
+          <w:color w:val="002060"/>
+          <w:sz w:val="28"/>
+          <w:szCs w:val="28"/>
+        </w:rPr>
+      </w:pPr>
+      <w:r>
+        <w:rPr>
+          <w:color w:val="002060"/>
+          <w:sz w:val="28"/>
+          <w:szCs w:val="28"/>
+        </w:rPr>
+        <w:t>Game: Ping Pong</w:t>
+      </w:r>
+    </w:p>
+    <w:p>
+      <w:pPr>
+        <w:rPr>
+          <w:color w:val="002060"/>
+          <w:sz w:val="28"/>
+          <w:szCs w:val="28"/>
+        </w:rPr>
+      </w:pPr>
+      <w:r>
+        <w:rPr>
+          <w:color w:val="002060"/>
+          <w:sz w:val="28"/>
+          <w:szCs w:val="28"/>
+        </w:rPr>
+        <w:t xml:space="preserve">Game </w:t>
+      </w:r>
+      <w:r>
+        <w:rPr>
+          <w:color w:val="002060"/>
+          <w:sz w:val="28"/>
+          <w:szCs w:val="28"/>
+        </w:rPr>
+        <w:t>loop:</w:t>
       </w:r>
     </w:p>
     <w:p>
@@ -13,18 +50,57 @@
       </w:r>
     </w:p>
     <w:p>
-      <w:r>
-        <w:t>Input- player interact with game</w:t>
-      </w:r>
-    </w:p>
-    <w:p>
-      <w:r>
-        <w:t>Simulation- create, update, collision</w:t>
-      </w:r>
-    </w:p>
-    <w:p>
-      <w:r>
-        <w:t>Rendering- create in window, and display</w:t>
+      <w:pPr>
+        <w:pStyle w:val="ListParagraph"/>
+        <w:numPr>
+          <w:ilvl w:val="0"/>
+          <w:numId w:val="2"/>
+        </w:numPr>
+      </w:pPr>
+      <w:r>
+        <w:rPr>
+          <w:color w:val="002060"/>
+        </w:rPr>
+        <w:t>Input</w:t>
+      </w:r>
+      <w:r>
+        <w:t>- player interact with game</w:t>
+      </w:r>
+    </w:p>
+    <w:p>
+      <w:pPr>
+        <w:pStyle w:val="ListParagraph"/>
+        <w:numPr>
+          <w:ilvl w:val="0"/>
+          <w:numId w:val="2"/>
+        </w:numPr>
+      </w:pPr>
+      <w:r>
+        <w:rPr>
+          <w:color w:val="002060"/>
+        </w:rPr>
+        <w:t>Simulation</w:t>
+      </w:r>
+      <w:r>
+        <w:t>- create, update, collision</w:t>
+      </w:r>
+    </w:p>
+    <w:p>
+      <w:pPr>
+        <w:pStyle w:val="ListParagraph"/>
+        <w:numPr>
+          <w:ilvl w:val="0"/>
+          <w:numId w:val="2"/>
+        </w:numPr>
+      </w:pPr>
+      <w:r>
+        <w:rPr>
+          <w:color w:val="002060"/>
+        </w:rPr>
+        <w:t>Rendering</w:t>
+      </w:r>
+      <w:r>
+        <w:t>- create in window, and display</w:t>
       </w:r>
     </w:p>
     <w:p>
@@ -68,10 +144,13 @@
     <w:p/>
     <w:p>
       <w:r>
+        <w:rPr>
+          <w:noProof/>
+        </w:rPr>
         <w:drawing>
-          <wp:inline distT="0" distB="0" distL="0" distR="0" wp14:anchorId="535F763E" wp14:editId="5E11D0B5">
-            <wp:extent cx="5731510" cy="857250"/>
-            <wp:effectExtent l="0" t="0" r="2540" b="0"/>
+          <wp:inline distT="0" distB="0" distL="0" distR="0" wp14:anchorId="535F763E" wp14:editId="6A3B3620">
+            <wp:extent cx="6487160" cy="970271"/>
+            <wp:effectExtent l="0" t="0" r="0" b="1905"/>
             <wp:docPr id="1896226510" name="Picture 1"/>
             <wp:cNvGraphicFramePr>
               <a:graphicFrameLocks xmlns:a="http://schemas.openxmlformats.org/drawingml/2006/main" noChangeAspect="1"/>
@@ -92,7 +171,7 @@
                   <pic:spPr>
                     <a:xfrm>
                       <a:off x="0" y="0"/>
-                      <a:ext cx="5731510" cy="857250"/>
+                      <a:ext cx="6562405" cy="981525"/>
                     </a:xfrm>
                     <a:prstGeom prst="rect">
                       <a:avLst/>
@@ -137,7 +216,19 @@
       </w:r>
       <w:proofErr w:type="spellEnd"/>
       <w:r>
-        <w:t xml:space="preserve"> down to us when something important happens to us, like window is closed, resized, input from user. </w:t>
+        <w:t xml:space="preserve"> down to </w:t>
+      </w:r>
+      <w:r>
+        <w:t xml:space="preserve">us </w:t>
+      </w:r>
+      <w:r>
+        <w:t>when something important happens to us, like window is closed, resized, input from user</w:t>
+      </w:r>
+      <w:r>
+        <w:t>(not keyboard key input)</w:t>
+      </w:r>
+      <w:r>
+        <w:t xml:space="preserve">. </w:t>
       </w:r>
     </w:p>
     <w:p/>
@@ -204,6 +295,9 @@
     </w:p>
     <w:p>
       <w:r>
+        <w:rPr>
+          <w:noProof/>
+        </w:rPr>
         <w:lastRenderedPageBreak/>
         <w:drawing>
           <wp:inline distT="0" distB="0" distL="0" distR="0" wp14:anchorId="56759E8B" wp14:editId="742C864A">
@@ -263,6 +357,9 @@
     </w:p>
     <w:p>
       <w:r>
+        <w:rPr>
+          <w:noProof/>
+        </w:rPr>
         <w:drawing>
           <wp:inline distT="0" distB="0" distL="0" distR="0" wp14:anchorId="11742EA4" wp14:editId="312E0BBE">
             <wp:extent cx="4237087" cy="2629128"/>
@@ -389,11 +486,14 @@
         <w:pStyle w:val="ListParagraph"/>
       </w:pPr>
       <w:r>
+        <w:rPr>
+          <w:noProof/>
+        </w:rPr>
         <w:lastRenderedPageBreak/>
         <w:drawing>
-          <wp:inline distT="0" distB="0" distL="0" distR="0" wp14:anchorId="057BDF09" wp14:editId="56BF17AD">
+          <wp:inline distT="0" distB="0" distL="0" distR="0" wp14:anchorId="057BDF09" wp14:editId="6C13CC0E">
             <wp:extent cx="5731510" cy="3223895"/>
-            <wp:effectExtent l="0" t="0" r="2540" b="0"/>
+            <wp:effectExtent l="0" t="0" r="0" b="0"/>
             <wp:docPr id="1097432508" name="Picture 1"/>
             <wp:cNvGraphicFramePr>
               <a:graphicFrameLocks xmlns:a="http://schemas.openxmlformats.org/drawingml/2006/main" noChangeAspect="1"/>
@@ -502,119 +602,111 @@
         <w:pStyle w:val="ListParagraph"/>
       </w:pPr>
       <w:r>
-        <w:t xml:space="preserve">So now in </w:t>
+        <w:t>So now in this case for buffer we want it to be persisted while game goes along, so we need memory in HEAP.</w:t>
+      </w:r>
+    </w:p>
+    <w:p>
+      <w:pPr>
+        <w:pStyle w:val="ListParagraph"/>
+      </w:pPr>
+    </w:p>
+    <w:p>
+      <w:pPr>
+        <w:pStyle w:val="ListParagraph"/>
+      </w:pPr>
+      <w:r>
+        <w:t>This is done by “</w:t>
       </w:r>
       <w:proofErr w:type="spellStart"/>
       <w:r>
-        <w:t>i</w:t>
+        <w:t>VirtualAlloc</w:t>
       </w:r>
       <w:proofErr w:type="spellEnd"/>
       <w:r>
-        <w:t>=this case for buffer we want it to be persisted while game goes along, so we need memory in HEAP.</w:t>
-      </w:r>
-    </w:p>
-    <w:p>
-      <w:pPr>
-        <w:pStyle w:val="ListParagraph"/>
-      </w:pPr>
-    </w:p>
-    <w:p>
-      <w:pPr>
-        <w:pStyle w:val="ListParagraph"/>
-      </w:pPr>
-      <w:r>
-        <w:t>This is done by “</w:t>
-      </w:r>
+        <w:t>” function.</w:t>
+      </w:r>
+    </w:p>
+    <w:p>
+      <w:pPr>
+        <w:pStyle w:val="ListParagraph"/>
+      </w:pPr>
+      <w:r>
+        <w:t>Before allocating new memory we should first free the old memory, this case will hit when window resizes by user.</w:t>
+      </w:r>
+    </w:p>
+    <w:p>
+      <w:pPr>
+        <w:pStyle w:val="ListParagraph"/>
+      </w:pPr>
+    </w:p>
+    <w:p>
+      <w:pPr>
+        <w:pStyle w:val="ListParagraph"/>
+      </w:pPr>
+      <w:r>
+        <w:t>Now we have the memory now we will send it to windows and ask it to use it by using method :</w:t>
+      </w:r>
+    </w:p>
+    <w:p>
+      <w:pPr>
+        <w:pStyle w:val="ListParagraph"/>
+      </w:pPr>
       <w:proofErr w:type="spellStart"/>
       <w:r>
-        <w:t>VirtualAlloc</w:t>
+        <w:t>StretchDIBits</w:t>
       </w:r>
       <w:proofErr w:type="spellEnd"/>
       <w:r>
-        <w:t>” function.</w:t>
-      </w:r>
-    </w:p>
-    <w:p>
-      <w:pPr>
-        <w:pStyle w:val="ListParagraph"/>
-      </w:pPr>
-      <w:r>
-        <w:t>Before allocating new memory we should first free the old memory, this case will hit when window resizes by user.</w:t>
-      </w:r>
-    </w:p>
-    <w:p>
-      <w:pPr>
-        <w:pStyle w:val="ListParagraph"/>
-      </w:pPr>
-    </w:p>
-    <w:p>
-      <w:pPr>
-        <w:pStyle w:val="ListParagraph"/>
-      </w:pPr>
-      <w:r>
-        <w:t>Now we have the memory now we will send it to windows and ask it to use it by using method :</w:t>
-      </w:r>
-    </w:p>
-    <w:p>
-      <w:pPr>
-        <w:pStyle w:val="ListParagraph"/>
-      </w:pPr>
+        <w:t>(…)</w:t>
+      </w:r>
+    </w:p>
+    <w:p>
+      <w:pPr>
+        <w:pStyle w:val="ListParagraph"/>
+      </w:pPr>
+    </w:p>
+    <w:p>
+      <w:pPr>
+        <w:pStyle w:val="ListParagraph"/>
+      </w:pPr>
+      <w:r>
+        <w:t xml:space="preserve">Things followed </w:t>
+      </w:r>
       <w:proofErr w:type="spellStart"/>
       <w:r>
-        <w:t>StretchDIBits</w:t>
+        <w:t>uptill</w:t>
       </w:r>
       <w:proofErr w:type="spellEnd"/>
       <w:r>
-        <w:t>(…)</w:t>
-      </w:r>
-    </w:p>
-    <w:p>
-      <w:pPr>
-        <w:pStyle w:val="ListParagraph"/>
-      </w:pPr>
-    </w:p>
-    <w:p>
-      <w:pPr>
-        <w:pStyle w:val="ListParagraph"/>
-      </w:pPr>
-      <w:r>
-        <w:t xml:space="preserve">Things followed </w:t>
+        <w:t xml:space="preserve"> now will give us window with black screen.</w:t>
+      </w:r>
+    </w:p>
+    <w:p>
+      <w:pPr>
+        <w:pStyle w:val="ListParagraph"/>
+      </w:pPr>
+      <w:r>
+        <w:t>And window can get resized, still black screen remains.</w:t>
+      </w:r>
+    </w:p>
+    <w:p>
+      <w:pPr>
+        <w:pStyle w:val="ListParagraph"/>
+      </w:pPr>
+    </w:p>
+    <w:p>
+      <w:pPr>
+        <w:pStyle w:val="ListParagraph"/>
+      </w:pPr>
+      <w:r>
+        <w:t xml:space="preserve">Now to </w:t>
       </w:r>
       <w:proofErr w:type="spellStart"/>
       <w:r>
-        <w:t>uptill</w:t>
+        <w:t>color</w:t>
       </w:r>
       <w:proofErr w:type="spellEnd"/>
       <w:r>
-        <w:t xml:space="preserve"> now will give us window with black screen.</w:t>
-      </w:r>
-    </w:p>
-    <w:p>
-      <w:pPr>
-        <w:pStyle w:val="ListParagraph"/>
-      </w:pPr>
-      <w:r>
-        <w:t>And window can get resized, still black screen remains.</w:t>
-      </w:r>
-    </w:p>
-    <w:p>
-      <w:pPr>
-        <w:pStyle w:val="ListParagraph"/>
-      </w:pPr>
-    </w:p>
-    <w:p>
-      <w:pPr>
-        <w:pStyle w:val="ListParagraph"/>
-      </w:pPr>
-      <w:r>
-        <w:t xml:space="preserve">Now to </w:t>
-      </w:r>
-      <w:proofErr w:type="spellStart"/>
-      <w:r>
-        <w:t>color</w:t>
-      </w:r>
-      <w:proofErr w:type="spellEnd"/>
-      <w:r>
         <w:t xml:space="preserve"> the window :</w:t>
       </w:r>
     </w:p>
@@ -623,6 +715,9 @@
         <w:pStyle w:val="ListParagraph"/>
       </w:pPr>
       <w:r>
+        <w:rPr>
+          <w:noProof/>
+        </w:rPr>
         <w:lastRenderedPageBreak/>
         <w:drawing>
           <wp:inline distT="0" distB="0" distL="0" distR="0" wp14:anchorId="460F6146" wp14:editId="7747BCBE">
@@ -692,6 +787,9 @@
         <w:pStyle w:val="ListParagraph"/>
       </w:pPr>
       <w:r>
+        <w:rPr>
+          <w:noProof/>
+        </w:rPr>
         <w:drawing>
           <wp:inline distT="0" distB="0" distL="0" distR="0" wp14:anchorId="4B49BE78" wp14:editId="25414816">
             <wp:extent cx="5731510" cy="3241040"/>
@@ -752,6 +850,9 @@
         <w:pStyle w:val="ListParagraph"/>
       </w:pPr>
       <w:r>
+        <w:rPr>
+          <w:noProof/>
+        </w:rPr>
         <w:drawing>
           <wp:inline distT="0" distB="0" distL="0" distR="0" wp14:anchorId="22D0E90F" wp14:editId="588369B6">
             <wp:extent cx="2788920" cy="2364062"/>
@@ -869,6 +970,9 @@
         <w:pStyle w:val="ListParagraph"/>
       </w:pPr>
       <w:r>
+        <w:rPr>
+          <w:noProof/>
+        </w:rPr>
         <w:drawing>
           <wp:inline distT="0" distB="0" distL="0" distR="0" wp14:anchorId="7D11BCEE" wp14:editId="73F2F595">
             <wp:extent cx="5731510" cy="2230120"/>
@@ -951,6 +1055,9 @@
         <w:pStyle w:val="ListParagraph"/>
       </w:pPr>
       <w:r>
+        <w:rPr>
+          <w:noProof/>
+        </w:rPr>
         <w:drawing>
           <wp:inline distT="0" distB="0" distL="0" distR="0" wp14:anchorId="22096262" wp14:editId="5D101D25">
             <wp:extent cx="4344006" cy="1162212"/>
@@ -1016,6 +1123,9 @@
         <w:pStyle w:val="ListParagraph"/>
       </w:pPr>
       <w:r>
+        <w:rPr>
+          <w:noProof/>
+        </w:rPr>
         <w:drawing>
           <wp:inline distT="0" distB="0" distL="0" distR="0" wp14:anchorId="2DDA432A" wp14:editId="5CA70034">
             <wp:extent cx="2189255" cy="1409700"/>
@@ -1056,6 +1166,9 @@
         <w:t xml:space="preserve">      </w:t>
       </w:r>
       <w:r>
+        <w:rPr>
+          <w:noProof/>
+        </w:rPr>
         <w:drawing>
           <wp:inline distT="0" distB="0" distL="0" distR="0" wp14:anchorId="44B5B1D3" wp14:editId="0B564A5D">
             <wp:extent cx="2392680" cy="1377395"/>
@@ -1116,6 +1229,9 @@
         <w:pStyle w:val="ListParagraph"/>
       </w:pPr>
       <w:r>
+        <w:rPr>
+          <w:noProof/>
+        </w:rPr>
         <w:lastRenderedPageBreak/>
         <w:drawing>
           <wp:inline distT="0" distB="0" distL="0" distR="0" wp14:anchorId="3BD56EBF" wp14:editId="6A83AAE3">
@@ -1186,6 +1302,9 @@
         <w:t xml:space="preserve">   </w:t>
       </w:r>
       <w:r>
+        <w:rPr>
+          <w:noProof/>
+        </w:rPr>
         <w:drawing>
           <wp:inline distT="0" distB="0" distL="0" distR="0" wp14:anchorId="442EFE26" wp14:editId="0BEC23D8">
             <wp:extent cx="2503960" cy="1417320"/>
@@ -1226,6 +1345,9 @@
         <w:t xml:space="preserve">      </w:t>
       </w:r>
       <w:r>
+        <w:rPr>
+          <w:noProof/>
+        </w:rPr>
         <w:drawing>
           <wp:inline distT="0" distB="0" distL="0" distR="0" wp14:anchorId="00959423" wp14:editId="266A7871">
             <wp:extent cx="2240280" cy="1319695"/>
@@ -1356,6 +1478,9 @@
         <w:pStyle w:val="ListParagraph"/>
       </w:pPr>
       <w:r>
+        <w:rPr>
+          <w:noProof/>
+        </w:rPr>
         <w:drawing>
           <wp:inline distT="0" distB="0" distL="0" distR="0" wp14:anchorId="162329DA" wp14:editId="1592DA92">
             <wp:extent cx="5731510" cy="605155"/>
@@ -1525,6 +1650,9 @@
         <w:pStyle w:val="ListParagraph"/>
       </w:pPr>
       <w:r>
+        <w:rPr>
+          <w:noProof/>
+        </w:rPr>
         <w:drawing>
           <wp:inline distT="0" distB="0" distL="0" distR="0" wp14:anchorId="28EAE9F5" wp14:editId="0CDCD8EA">
             <wp:extent cx="5731510" cy="2260600"/>
@@ -1606,6 +1734,9 @@
         <w:pStyle w:val="ListParagraph"/>
       </w:pPr>
       <w:r>
+        <w:rPr>
+          <w:noProof/>
+        </w:rPr>
         <w:drawing>
           <wp:inline distT="0" distB="0" distL="0" distR="0" wp14:anchorId="5EAEECB4" wp14:editId="6DDF25CC">
             <wp:extent cx="5731510" cy="3087370"/>
@@ -1653,10 +1784,13 @@
         <w:pStyle w:val="ListParagraph"/>
       </w:pPr>
       <w:r>
+        <w:rPr>
+          <w:noProof/>
+        </w:rPr>
         <w:drawing>
-          <wp:inline distT="0" distB="0" distL="0" distR="0" wp14:anchorId="76E58B32" wp14:editId="44EEC29D">
-            <wp:extent cx="5731510" cy="548640"/>
-            <wp:effectExtent l="0" t="0" r="2540" b="3810"/>
+          <wp:inline distT="0" distB="0" distL="0" distR="0" wp14:anchorId="76E58B32" wp14:editId="70CFBD01">
+            <wp:extent cx="6359525" cy="608756"/>
+            <wp:effectExtent l="0" t="0" r="3175" b="1270"/>
             <wp:docPr id="1456869434" name="Picture 1"/>
             <wp:cNvGraphicFramePr>
               <a:graphicFrameLocks xmlns:a="http://schemas.openxmlformats.org/drawingml/2006/main" noChangeAspect="1"/>
@@ -1677,7 +1811,7 @@
                   <pic:spPr>
                     <a:xfrm>
                       <a:off x="0" y="0"/>
-                      <a:ext cx="5731510" cy="548640"/>
+                      <a:ext cx="6536638" cy="625710"/>
                     </a:xfrm>
                     <a:prstGeom prst="rect">
                       <a:avLst/>
@@ -1730,6 +1864,95 @@
         <w:pStyle w:val="ListParagraph"/>
       </w:pPr>
     </w:p>
+    <w:p>
+      <w:pPr>
+        <w:pStyle w:val="ListParagraph"/>
+      </w:pPr>
+      <w:r>
+        <w:lastRenderedPageBreak/>
+        <w:t>Movement</w:t>
+      </w:r>
+    </w:p>
+    <w:p>
+      <w:pPr>
+        <w:pStyle w:val="ListParagraph"/>
+      </w:pPr>
+    </w:p>
+    <w:p>
+      <w:pPr>
+        <w:pStyle w:val="ListParagraph"/>
+        <w:numPr>
+          <w:ilvl w:val="0"/>
+          <w:numId w:val="3"/>
+        </w:numPr>
+      </w:pPr>
+      <w:r>
+        <w:t xml:space="preserve">Vt = v0+ </w:t>
+      </w:r>
+      <w:proofErr w:type="spellStart"/>
+      <w:r>
+        <w:t>a.dt</w:t>
+      </w:r>
+      <w:proofErr w:type="spellEnd"/>
+    </w:p>
+    <w:p>
+      <w:pPr>
+        <w:pStyle w:val="ListParagraph"/>
+        <w:numPr>
+          <w:ilvl w:val="0"/>
+          <w:numId w:val="3"/>
+        </w:numPr>
+      </w:pPr>
+      <w:r>
+        <w:t>Pt= p0 +</w:t>
+      </w:r>
+      <w:proofErr w:type="spellStart"/>
+      <w:r>
+        <w:t>v.dt</w:t>
+      </w:r>
+      <w:proofErr w:type="spellEnd"/>
+      <w:r>
+        <w:t xml:space="preserve"> + </w:t>
+      </w:r>
+      <w:r>
+        <w:t>½ a</w:t>
+      </w:r>
+      <w:r>
+        <w:t>d</w:t>
+      </w:r>
+      <w:r>
+        <w:t>t2;</w:t>
+      </w:r>
+    </w:p>
+    <w:p>
+      <w:pPr>
+        <w:pStyle w:val="ListParagraph"/>
+        <w:numPr>
+          <w:ilvl w:val="0"/>
+          <w:numId w:val="3"/>
+        </w:numPr>
+      </w:pPr>
+      <w:r>
+        <w:t>Friction equation</w:t>
+      </w:r>
+    </w:p>
+    <w:p>
+      <w:r>
+        <w:t>Collision detection:</w:t>
+      </w:r>
+    </w:p>
+    <w:p>
+      <w:r>
+        <w:t>If point collides i.e. p1 exceeds point p2.</w:t>
+      </w:r>
+    </w:p>
+    <w:p>
+      <w:r>
+        <w:t>All equation in code mentioned with comments.</w:t>
+      </w:r>
+    </w:p>
+    <w:p/>
+    <w:p/>
     <w:p>
       <w:pPr>
         <w:pStyle w:val="ListParagraph"/>
@@ -1748,16 +1971,16 @@
 <file path=word/numbering.xml><?xml version="1.0" encoding="utf-8"?>
 <w:numbering xmlns:wpc="http://schemas.microsoft.com/office/word/2010/wordprocessingCanvas" xmlns:cx="http://schemas.microsoft.com/office/drawing/2014/chartex" xmlns:cx1="http://schemas.microsoft.com/office/drawing/2015/9/8/chartex" xmlns:cx2="http://schemas.microsoft.com/office/drawing/2015/10/21/chartex" xmlns:cx3="http://schemas.microsoft.com/office/drawing/2016/5/9/chartex" xmlns:cx4="http://schemas.microsoft.com/office/drawing/2016/5/10/chartex" xmlns:cx5="http://schemas.microsoft.com/office/drawing/2016/5/11/chartex" xmlns:cx6="http://schemas.microsoft.com/office/drawing/2016/5/12/chartex" xmlns:cx7="http://schemas.microsoft.com/office/drawing/2016/5/13/chartex" xmlns:cx8="http://schemas.microsoft.com/office/drawing/2016/5/14/chartex" xmlns:mc="http://schemas.openxmlformats.org/markup-compatibility/2006" xmlns:aink="http://schemas.microsoft.com/office/drawing/2016/ink" xmlns:am3d="http://schemas.microsoft.com/office/drawing/2017/model3d" xmlns:o="urn:schemas-microsoft-com:office:office" xmlns:oel="http://schemas.microsoft.com/office/2019/extlst" xmlns:r="http://schemas.openxmlformats.org/officeDocument/2006/relationships" xmlns:m="http://schemas.openxmlformats.org/officeDocument/2006/math" xmlns:v="urn:schemas-microsoft-com:vml" xmlns:wp14="http://schemas.microsoft.com/office/word/2010/wordprocessingDrawing" xmlns:wp="http://schemas.openxmlformats.org/drawingml/2006/wordprocessingDrawing" xmlns:w10="urn:schemas-microsoft-com:office:word" xmlns:w="http://schemas.openxmlformats.org/wordprocessingml/2006/main" xmlns:w14="http://schemas.microsoft.com/office/word/2010/wordml" xmlns:w15="http://schemas.microsoft.com/office/word/2012/wordml" xmlns:w16cex="http://schemas.microsoft.com/office/word/2018/wordml/cex" xmlns:w16cid="http://schemas.microsoft.com/office/word/2016/wordml/cid" xmlns:w16="http://schemas.microsoft.com/office/word/2018/wordml" xmlns:w16du="http://schemas.microsoft.com/office/word/2023/wordml/word16du" xmlns:w16sdtdh="http://schemas.microsoft.com/office/word/2020/wordml/sdtdatahash" xmlns:w16se="http://schemas.microsoft.com/office/word/2015/wordml/symex" xmlns:wpg="http://schemas.microsoft.com/office/word/2010/wordprocessingGroup" xmlns:wpi="http://schemas.microsoft.com/office/word/2010/wordprocessingInk" xmlns:wne="http://schemas.microsoft.com/office/word/2006/wordml" xmlns:wps="http://schemas.microsoft.com/office/word/2010/wordprocessingShape" mc:Ignorable="w14 w15 w16se w16cid w16 w16cex w16sdtdh w16du wp14">
   <w:abstractNum w:abstractNumId="0" w15:restartNumberingAfterBreak="0">
-    <w:nsid w:val="162E2A01"/>
+    <w:nsid w:val="04362819"/>
     <w:multiLevelType w:val="hybridMultilevel"/>
-    <w:tmpl w:val="1FC888F2"/>
-    <w:lvl w:ilvl="0" w:tplc="4009000F">
+    <w:tmpl w:val="86C82A64"/>
+    <w:lvl w:ilvl="0" w:tplc="5D9EF068">
       <w:start w:val="1"/>
       <w:numFmt w:val="decimal"/>
       <w:lvlText w:val="%1."/>
       <w:lvlJc w:val="left"/>
       <w:pPr>
-        <w:ind w:left="720" w:hanging="360"/>
+        <w:ind w:left="1080" w:hanging="360"/>
       </w:pPr>
       <w:rPr>
         <w:rFonts w:hint="default"/>
@@ -1769,7 +1992,7 @@
       <w:lvlText w:val="%2."/>
       <w:lvlJc w:val="left"/>
       <w:pPr>
-        <w:ind w:left="1440" w:hanging="360"/>
+        <w:ind w:left="1800" w:hanging="360"/>
       </w:pPr>
     </w:lvl>
     <w:lvl w:ilvl="2" w:tplc="4009001B" w:tentative="1">
@@ -1778,7 +2001,7 @@
       <w:lvlText w:val="%3."/>
       <w:lvlJc w:val="right"/>
       <w:pPr>
-        <w:ind w:left="2160" w:hanging="180"/>
+        <w:ind w:left="2520" w:hanging="180"/>
       </w:pPr>
     </w:lvl>
     <w:lvl w:ilvl="3" w:tplc="4009000F" w:tentative="1">
@@ -1787,7 +2010,7 @@
       <w:lvlText w:val="%4."/>
       <w:lvlJc w:val="left"/>
       <w:pPr>
-        <w:ind w:left="2880" w:hanging="360"/>
+        <w:ind w:left="3240" w:hanging="360"/>
       </w:pPr>
     </w:lvl>
     <w:lvl w:ilvl="4" w:tplc="40090019" w:tentative="1">
@@ -1796,7 +2019,7 @@
       <w:lvlText w:val="%5."/>
       <w:lvlJc w:val="left"/>
       <w:pPr>
-        <w:ind w:left="3600" w:hanging="360"/>
+        <w:ind w:left="3960" w:hanging="360"/>
       </w:pPr>
     </w:lvl>
     <w:lvl w:ilvl="5" w:tplc="4009001B" w:tentative="1">
@@ -1805,7 +2028,7 @@
       <w:lvlText w:val="%6."/>
       <w:lvlJc w:val="right"/>
       <w:pPr>
-        <w:ind w:left="4320" w:hanging="180"/>
+        <w:ind w:left="4680" w:hanging="180"/>
       </w:pPr>
     </w:lvl>
     <w:lvl w:ilvl="6" w:tplc="4009000F" w:tentative="1">
@@ -1814,7 +2037,7 @@
       <w:lvlText w:val="%7."/>
       <w:lvlJc w:val="left"/>
       <w:pPr>
-        <w:ind w:left="5040" w:hanging="360"/>
+        <w:ind w:left="5400" w:hanging="360"/>
       </w:pPr>
     </w:lvl>
     <w:lvl w:ilvl="7" w:tplc="40090019" w:tentative="1">
@@ -1823,7 +2046,7 @@
       <w:lvlText w:val="%8."/>
       <w:lvlJc w:val="left"/>
       <w:pPr>
-        <w:ind w:left="5760" w:hanging="360"/>
+        <w:ind w:left="6120" w:hanging="360"/>
       </w:pPr>
     </w:lvl>
     <w:lvl w:ilvl="8" w:tplc="4009001B" w:tentative="1">
@@ -1832,11 +2055,192 @@
       <w:lvlText w:val="%9."/>
       <w:lvlJc w:val="right"/>
       <w:pPr>
+        <w:ind w:left="6840" w:hanging="180"/>
+      </w:pPr>
+    </w:lvl>
+  </w:abstractNum>
+  <w:abstractNum w:abstractNumId="1" w15:restartNumberingAfterBreak="0">
+    <w:nsid w:val="162E2A01"/>
+    <w:multiLevelType w:val="hybridMultilevel"/>
+    <w:tmpl w:val="1FC888F2"/>
+    <w:lvl w:ilvl="0" w:tplc="4009000F">
+      <w:start w:val="1"/>
+      <w:numFmt w:val="decimal"/>
+      <w:lvlText w:val="%1."/>
+      <w:lvlJc w:val="left"/>
+      <w:pPr>
+        <w:ind w:left="720" w:hanging="360"/>
+      </w:pPr>
+      <w:rPr>
+        <w:rFonts w:hint="default"/>
+      </w:rPr>
+    </w:lvl>
+    <w:lvl w:ilvl="1" w:tplc="40090019" w:tentative="1">
+      <w:start w:val="1"/>
+      <w:numFmt w:val="lowerLetter"/>
+      <w:lvlText w:val="%2."/>
+      <w:lvlJc w:val="left"/>
+      <w:pPr>
+        <w:ind w:left="1440" w:hanging="360"/>
+      </w:pPr>
+    </w:lvl>
+    <w:lvl w:ilvl="2" w:tplc="4009001B" w:tentative="1">
+      <w:start w:val="1"/>
+      <w:numFmt w:val="lowerRoman"/>
+      <w:lvlText w:val="%3."/>
+      <w:lvlJc w:val="right"/>
+      <w:pPr>
+        <w:ind w:left="2160" w:hanging="180"/>
+      </w:pPr>
+    </w:lvl>
+    <w:lvl w:ilvl="3" w:tplc="4009000F" w:tentative="1">
+      <w:start w:val="1"/>
+      <w:numFmt w:val="decimal"/>
+      <w:lvlText w:val="%4."/>
+      <w:lvlJc w:val="left"/>
+      <w:pPr>
+        <w:ind w:left="2880" w:hanging="360"/>
+      </w:pPr>
+    </w:lvl>
+    <w:lvl w:ilvl="4" w:tplc="40090019" w:tentative="1">
+      <w:start w:val="1"/>
+      <w:numFmt w:val="lowerLetter"/>
+      <w:lvlText w:val="%5."/>
+      <w:lvlJc w:val="left"/>
+      <w:pPr>
+        <w:ind w:left="3600" w:hanging="360"/>
+      </w:pPr>
+    </w:lvl>
+    <w:lvl w:ilvl="5" w:tplc="4009001B" w:tentative="1">
+      <w:start w:val="1"/>
+      <w:numFmt w:val="lowerRoman"/>
+      <w:lvlText w:val="%6."/>
+      <w:lvlJc w:val="right"/>
+      <w:pPr>
+        <w:ind w:left="4320" w:hanging="180"/>
+      </w:pPr>
+    </w:lvl>
+    <w:lvl w:ilvl="6" w:tplc="4009000F" w:tentative="1">
+      <w:start w:val="1"/>
+      <w:numFmt w:val="decimal"/>
+      <w:lvlText w:val="%7."/>
+      <w:lvlJc w:val="left"/>
+      <w:pPr>
+        <w:ind w:left="5040" w:hanging="360"/>
+      </w:pPr>
+    </w:lvl>
+    <w:lvl w:ilvl="7" w:tplc="40090019" w:tentative="1">
+      <w:start w:val="1"/>
+      <w:numFmt w:val="lowerLetter"/>
+      <w:lvlText w:val="%8."/>
+      <w:lvlJc w:val="left"/>
+      <w:pPr>
+        <w:ind w:left="5760" w:hanging="360"/>
+      </w:pPr>
+    </w:lvl>
+    <w:lvl w:ilvl="8" w:tplc="4009001B" w:tentative="1">
+      <w:start w:val="1"/>
+      <w:numFmt w:val="lowerRoman"/>
+      <w:lvlText w:val="%9."/>
+      <w:lvlJc w:val="right"/>
+      <w:pPr>
+        <w:ind w:left="6480" w:hanging="180"/>
+      </w:pPr>
+    </w:lvl>
+  </w:abstractNum>
+  <w:abstractNum w:abstractNumId="2" w15:restartNumberingAfterBreak="0">
+    <w:nsid w:val="6EDA6CE2"/>
+    <w:multiLevelType w:val="hybridMultilevel"/>
+    <w:tmpl w:val="E74E4904"/>
+    <w:lvl w:ilvl="0" w:tplc="4009000F">
+      <w:start w:val="1"/>
+      <w:numFmt w:val="decimal"/>
+      <w:lvlText w:val="%1."/>
+      <w:lvlJc w:val="left"/>
+      <w:pPr>
+        <w:ind w:left="720" w:hanging="360"/>
+      </w:pPr>
+    </w:lvl>
+    <w:lvl w:ilvl="1" w:tplc="40090019" w:tentative="1">
+      <w:start w:val="1"/>
+      <w:numFmt w:val="lowerLetter"/>
+      <w:lvlText w:val="%2."/>
+      <w:lvlJc w:val="left"/>
+      <w:pPr>
+        <w:ind w:left="1440" w:hanging="360"/>
+      </w:pPr>
+    </w:lvl>
+    <w:lvl w:ilvl="2" w:tplc="4009001B" w:tentative="1">
+      <w:start w:val="1"/>
+      <w:numFmt w:val="lowerRoman"/>
+      <w:lvlText w:val="%3."/>
+      <w:lvlJc w:val="right"/>
+      <w:pPr>
+        <w:ind w:left="2160" w:hanging="180"/>
+      </w:pPr>
+    </w:lvl>
+    <w:lvl w:ilvl="3" w:tplc="4009000F" w:tentative="1">
+      <w:start w:val="1"/>
+      <w:numFmt w:val="decimal"/>
+      <w:lvlText w:val="%4."/>
+      <w:lvlJc w:val="left"/>
+      <w:pPr>
+        <w:ind w:left="2880" w:hanging="360"/>
+      </w:pPr>
+    </w:lvl>
+    <w:lvl w:ilvl="4" w:tplc="40090019" w:tentative="1">
+      <w:start w:val="1"/>
+      <w:numFmt w:val="lowerLetter"/>
+      <w:lvlText w:val="%5."/>
+      <w:lvlJc w:val="left"/>
+      <w:pPr>
+        <w:ind w:left="3600" w:hanging="360"/>
+      </w:pPr>
+    </w:lvl>
+    <w:lvl w:ilvl="5" w:tplc="4009001B" w:tentative="1">
+      <w:start w:val="1"/>
+      <w:numFmt w:val="lowerRoman"/>
+      <w:lvlText w:val="%6."/>
+      <w:lvlJc w:val="right"/>
+      <w:pPr>
+        <w:ind w:left="4320" w:hanging="180"/>
+      </w:pPr>
+    </w:lvl>
+    <w:lvl w:ilvl="6" w:tplc="4009000F" w:tentative="1">
+      <w:start w:val="1"/>
+      <w:numFmt w:val="decimal"/>
+      <w:lvlText w:val="%7."/>
+      <w:lvlJc w:val="left"/>
+      <w:pPr>
+        <w:ind w:left="5040" w:hanging="360"/>
+      </w:pPr>
+    </w:lvl>
+    <w:lvl w:ilvl="7" w:tplc="40090019" w:tentative="1">
+      <w:start w:val="1"/>
+      <w:numFmt w:val="lowerLetter"/>
+      <w:lvlText w:val="%8."/>
+      <w:lvlJc w:val="left"/>
+      <w:pPr>
+        <w:ind w:left="5760" w:hanging="360"/>
+      </w:pPr>
+    </w:lvl>
+    <w:lvl w:ilvl="8" w:tplc="4009001B" w:tentative="1">
+      <w:start w:val="1"/>
+      <w:numFmt w:val="lowerRoman"/>
+      <w:lvlText w:val="%9."/>
+      <w:lvlJc w:val="right"/>
+      <w:pPr>
         <w:ind w:left="6480" w:hanging="180"/>
       </w:pPr>
     </w:lvl>
   </w:abstractNum>
   <w:num w:numId="1" w16cid:durableId="516770006">
+    <w:abstractNumId w:val="1"/>
+  </w:num>
+  <w:num w:numId="2" w16cid:durableId="758526331">
+    <w:abstractNumId w:val="2"/>
+  </w:num>
+  <w:num w:numId="3" w16cid:durableId="894975250">
     <w:abstractNumId w:val="0"/>
   </w:num>
 </w:numbering>

</xml_diff>